<commit_message>
inicio de revisi´on de la evaluación sobre funciones
</commit_message>
<xml_diff>
--- a/evaluation/parcial_1_funciones/1_representaciones_tabular_y_grafica_de_una_funcion/supletorio del parcial de funciones.docx
+++ b/evaluation/parcial_1_funciones/1_representaciones_tabular_y_grafica_de_una_funcion/supletorio del parcial de funciones.docx
@@ -106,35 +106,7 @@
           <w:color w:val="000000"/>
           <w:shd w:fill="auto" w:val="clear"/>
         </w:rPr>
-        <w:t>Se estima que si los adobes se venden a un precio de $</w:t>
-      </w:r>
-      <w:r>
-        <w:rPr>
-          <w:color w:val="000000"/>
-          <w:shd w:fill="auto" w:val="clear"/>
-        </w:rPr>
-        <w:t>x</w:t>
-      </w:r>
-      <w:r>
-        <w:rPr>
-          <w:color w:val="000000"/>
-          <w:shd w:fill="auto" w:val="clear"/>
-        </w:rPr>
-        <w:t>$ pesos cada uno, los consumidores comprarán $100</w:t>
-      </w:r>
-      <w:r>
-        <w:rPr>
-          <w:color w:val="000000"/>
-          <w:shd w:fill="auto" w:val="clear"/>
-        </w:rPr>
-        <w:t>0</w:t>
-      </w:r>
-      <w:r>
-        <w:rPr>
-          <w:color w:val="000000"/>
-          <w:shd w:fill="auto" w:val="clear"/>
-        </w:rPr>
-        <w:t xml:space="preserve"> − x$ de estos al mes. </w:t>
+        <w:t xml:space="preserve">Se estima que si los adobes se venden a un precio de $x$ pesos cada uno, los consumidores comprarán $1000 − x$ de estos al mes. </w:t>
       </w:r>
     </w:p>
     <w:p>
@@ -267,14 +239,14 @@
           <w:color w:val="000000"/>
           <w:shd w:fill="auto" w:val="clear"/>
         </w:rPr>
-        <w:t>D</w:t>
-      </w:r>
-      <w:r>
-        <w:rPr>
-          <w:color w:val="000000"/>
-          <w:shd w:fill="auto" w:val="clear"/>
-        </w:rPr>
-        <w:t xml:space="preserve">ibuje la gráfica de esta función </w:t>
+        <w:t xml:space="preserve">Dibuje la gráfica de esta función </w:t>
+      </w:r>
+      <w:r>
+        <w:rPr>
+          <w:color w:val="000000"/>
+          <w:shd w:fill="auto" w:val="clear"/>
+        </w:rPr>
+        <w:t xml:space="preserve">de beneficio $B = B(x)$ </w:t>
       </w:r>
       <w:r>
         <w:rPr>
@@ -306,162 +278,99 @@
           <w:color w:val="000000"/>
           <w:shd w:fill="auto" w:val="clear"/>
         </w:rPr>
-        <w:t>E</w:t>
-      </w:r>
-      <w:r>
-        <w:rPr>
-          <w:color w:val="000000"/>
-          <w:shd w:fill="auto" w:val="clear"/>
-        </w:rPr>
-        <w:t xml:space="preserve">stimar el precio óptimo de venta, </w:t>
-      </w:r>
-    </w:p>
-    <w:p>
-      <w:pPr>
-        <w:pStyle w:val="Normal"/>
-        <w:numPr>
-          <w:ilvl w:val="0"/>
-          <w:numId w:val="1"/>
-        </w:numPr>
-        <w:bidi w:val="0"/>
-        <w:jc w:val="start"/>
-        <w:rPr>
-          <w:color w:val="000000"/>
-          <w:highlight w:val="none"/>
-          <w:shd w:fill="auto" w:val="clear"/>
-        </w:rPr>
-      </w:pPr>
-      <w:r>
-        <w:rPr>
-          <w:color w:val="000000"/>
-          <w:shd w:fill="auto" w:val="clear"/>
-        </w:rPr>
-        <w:t>E</w:t>
-      </w:r>
-      <w:r>
-        <w:rPr>
-          <w:color w:val="000000"/>
-          <w:shd w:fill="auto" w:val="clear"/>
-        </w:rPr>
-        <w:t xml:space="preserve">l beneficio óptimo, y </w:t>
-      </w:r>
-    </w:p>
-    <w:p>
-      <w:pPr>
-        <w:pStyle w:val="Normal"/>
-        <w:numPr>
-          <w:ilvl w:val="0"/>
-          <w:numId w:val="1"/>
-        </w:numPr>
-        <w:bidi w:val="0"/>
-        <w:jc w:val="start"/>
-        <w:rPr>
-          <w:color w:val="000000"/>
-          <w:highlight w:val="none"/>
-          <w:shd w:fill="auto" w:val="clear"/>
-        </w:rPr>
-      </w:pPr>
-      <w:r>
-        <w:rPr>
-          <w:color w:val="000000"/>
-          <w:shd w:fill="auto" w:val="clear"/>
-        </w:rPr>
-        <w:t>D</w:t>
-      </w:r>
-      <w:r>
-        <w:rPr>
-          <w:color w:val="000000"/>
-          <w:shd w:fill="auto" w:val="clear"/>
-        </w:rPr>
-        <w:t xml:space="preserve">etermine el dominio y </w:t>
-      </w:r>
-    </w:p>
-    <w:p>
-      <w:pPr>
-        <w:pStyle w:val="Normal"/>
-        <w:numPr>
-          <w:ilvl w:val="0"/>
-          <w:numId w:val="1"/>
-        </w:numPr>
-        <w:bidi w:val="0"/>
-        <w:jc w:val="start"/>
-        <w:rPr>
-          <w:color w:val="000000"/>
-          <w:highlight w:val="none"/>
-          <w:shd w:fill="auto" w:val="clear"/>
-        </w:rPr>
-      </w:pPr>
-      <w:r>
-        <w:rPr>
-          <w:color w:val="000000"/>
-          <w:shd w:fill="auto" w:val="clear"/>
-        </w:rPr>
-        <w:t>R</w:t>
-      </w:r>
-      <w:r>
-        <w:rPr>
-          <w:color w:val="000000"/>
-          <w:shd w:fill="auto" w:val="clear"/>
-        </w:rPr>
-        <w:t xml:space="preserve">ecorrido </w:t>
-      </w:r>
-      <w:r>
-        <w:rPr>
-          <w:color w:val="000000"/>
-          <w:shd w:fill="auto" w:val="clear"/>
-        </w:rPr>
-        <w:t>o rango</w:t>
-      </w:r>
-      <w:r>
-        <w:rPr>
-          <w:color w:val="000000"/>
-          <w:shd w:fill="auto" w:val="clear"/>
-        </w:rPr>
-        <w:t xml:space="preserve"> de esta función </w:t>
-      </w:r>
-      <w:r>
-        <w:rPr>
-          <w:color w:val="000000"/>
-          <w:shd w:fill="auto" w:val="clear"/>
-        </w:rPr>
-        <w:t xml:space="preserve">y diga qué significado económico tiene este intervalo. </w:t>
-      </w:r>
-    </w:p>
-    <w:p>
-      <w:pPr>
-        <w:pStyle w:val="Normal"/>
-        <w:numPr>
-          <w:ilvl w:val="0"/>
-          <w:numId w:val="1"/>
-        </w:numPr>
-        <w:bidi w:val="0"/>
-        <w:jc w:val="start"/>
-        <w:rPr>
-          <w:color w:val="000000"/>
-          <w:highlight w:val="none"/>
-          <w:shd w:fill="auto" w:val="clear"/>
-        </w:rPr>
-      </w:pPr>
-      <w:r>
-        <w:rPr>
-          <w:color w:val="000000"/>
-          <w:shd w:fill="auto" w:val="clear"/>
-        </w:rPr>
-        <w:t>Determine los siguientes límites que te ayudará a describir mejor el co</w:t>
-      </w:r>
-      <w:r>
-        <w:rPr>
-          <w:color w:val="000000"/>
-          <w:shd w:fill="auto" w:val="clear"/>
-        </w:rPr>
-        <w:t>m</w:t>
-      </w:r>
-      <w:r>
-        <w:rPr>
-          <w:color w:val="000000"/>
-          <w:shd w:fill="auto" w:val="clear"/>
-        </w:rPr>
-        <w:t xml:space="preserve">portamiento económico de la función de beneficio $B = B(x)$. </w:t>
+        <w:t xml:space="preserve">Estimar el precio óptimo de venta, </w:t>
+      </w:r>
+    </w:p>
+    <w:p>
+      <w:pPr>
+        <w:pStyle w:val="Normal"/>
+        <w:numPr>
+          <w:ilvl w:val="0"/>
+          <w:numId w:val="1"/>
+        </w:numPr>
+        <w:bidi w:val="0"/>
+        <w:jc w:val="start"/>
+        <w:rPr>
+          <w:color w:val="000000"/>
+          <w:highlight w:val="none"/>
+          <w:shd w:fill="auto" w:val="clear"/>
+        </w:rPr>
+      </w:pPr>
+      <w:r>
+        <w:rPr>
+          <w:color w:val="000000"/>
+          <w:shd w:fill="auto" w:val="clear"/>
+        </w:rPr>
+        <w:t xml:space="preserve">El beneficio óptimo, y </w:t>
+      </w:r>
+    </w:p>
+    <w:p>
+      <w:pPr>
+        <w:pStyle w:val="Normal"/>
+        <w:numPr>
+          <w:ilvl w:val="0"/>
+          <w:numId w:val="1"/>
+        </w:numPr>
+        <w:bidi w:val="0"/>
+        <w:jc w:val="start"/>
+        <w:rPr>
+          <w:color w:val="000000"/>
+          <w:highlight w:val="none"/>
+          <w:shd w:fill="auto" w:val="clear"/>
+        </w:rPr>
+      </w:pPr>
+      <w:r>
+        <w:rPr>
+          <w:color w:val="000000"/>
+          <w:shd w:fill="auto" w:val="clear"/>
+        </w:rPr>
+        <w:t xml:space="preserve">Determine el dominio y </w:t>
+      </w:r>
+    </w:p>
+    <w:p>
+      <w:pPr>
+        <w:pStyle w:val="Normal"/>
+        <w:numPr>
+          <w:ilvl w:val="0"/>
+          <w:numId w:val="1"/>
+        </w:numPr>
+        <w:bidi w:val="0"/>
+        <w:jc w:val="start"/>
+        <w:rPr>
+          <w:color w:val="000000"/>
+          <w:highlight w:val="none"/>
+          <w:shd w:fill="auto" w:val="clear"/>
+        </w:rPr>
+      </w:pPr>
+      <w:r>
+        <w:rPr>
+          <w:color w:val="000000"/>
+          <w:shd w:fill="auto" w:val="clear"/>
+        </w:rPr>
+        <w:t xml:space="preserve">Recorrido o rango de esta función y diga qué significado económico tiene este intervalo. </w:t>
+      </w:r>
+    </w:p>
+    <w:p>
+      <w:pPr>
+        <w:pStyle w:val="Normal"/>
+        <w:numPr>
+          <w:ilvl w:val="0"/>
+          <w:numId w:val="1"/>
+        </w:numPr>
+        <w:bidi w:val="0"/>
+        <w:jc w:val="start"/>
+        <w:rPr>
+          <w:color w:val="000000"/>
+          <w:highlight w:val="none"/>
+          <w:shd w:fill="auto" w:val="clear"/>
+        </w:rPr>
+      </w:pPr>
+      <w:r>
+        <w:rPr>
+          <w:color w:val="000000"/>
+          <w:shd w:fill="auto" w:val="clear"/>
+        </w:rPr>
+        <w:t xml:space="preserve">Determine los siguientes límites que te ayudará a describir mejor el comportamiento económico de la función de beneficio $B = B(x)$. </w:t>
       </w:r>
     </w:p>
     <w:p>
@@ -486,6 +395,7 @@
       <w:pgNumType w:fmt="decimal"/>
       <w:formProt w:val="false"/>
       <w:textDirection w:val="lrTb"/>
+      <w:docGrid w:type="default" w:linePitch="100" w:charSpace="0"/>
     </w:sectPr>
   </w:body>
 </w:document>
@@ -772,7 +682,6 @@
     </w:rPrDefault>
     <w:pPrDefault>
       <w:pPr>
-        <w:widowControl/>
         <w:suppressAutoHyphens w:val="true"/>
       </w:pPr>
     </w:pPrDefault>
@@ -782,7 +691,10 @@
     <w:qFormat/>
     <w:pPr>
       <w:widowControl/>
+      <w:suppressAutoHyphens w:val="true"/>
       <w:bidi w:val="0"/>
+      <w:spacing w:before="0" w:after="0"/>
+      <w:jc w:val="start"/>
     </w:pPr>
     <w:rPr>
       <w:rFonts w:ascii="Liberation Serif" w:hAnsi="Liberation Serif" w:eastAsia="Noto Serif CJK SC" w:cs="Lohit Devanagari"/>

</xml_diff>